<commit_message>
UI unification to Index palette; lighten unified header; remove duplicate headers; equipment import: Excel/CSV column mapping; ingredient bulk import: column mapper entry; header alignment fixes; brand kit variables updated
</commit_message>
<xml_diff>
--- a/Recipe Library/Kimchi - Eastie Farms.docx
+++ b/Recipe Library/Kimchi - Eastie Farms.docx
@@ -2069,19 +2069,11 @@
       </w:pPr>
     </w:pPrDefault>
   </w:docDefaults>
-  <w:style w:type="table" w:styleId="TableNormal" w:default="1">
-    <w:name w:val="TableNormal"/>
-    <w:tblPr>
-      <w:tblCellMar>
-        <w:top w:w="100.0" w:type="dxa"/>
-        <w:left w:w="100.0" w:type="dxa"/>
-        <w:bottom w:w="100.0" w:type="dxa"/>
-        <w:right w:w="100.0" w:type="dxa"/>
-      </w:tblCellMar>
-    </w:tblPr>
-  </w:style>
   <w:style w:type="paragraph" w:styleId="Normal" w:default="1">
     <w:name w:val="normal"/>
+  </w:style>
+  <w:style w:type="table" w:styleId="TableNormal" w:default="1">
+    <w:name w:val="Table Normal"/>
   </w:style>
   <w:style w:type="paragraph" w:styleId="Heading1">
     <w:name w:val="heading 1"/>
@@ -2227,6 +2219,12 @@
     <w:tblPr>
       <w:tblStyleRowBandSize w:val="1"/>
       <w:tblStyleColBandSize w:val="1"/>
+      <w:tblCellMar>
+        <w:top w:w="100.0" w:type="dxa"/>
+        <w:left w:w="100.0" w:type="dxa"/>
+        <w:bottom w:w="100.0" w:type="dxa"/>
+        <w:right w:w="100.0" w:type="dxa"/>
+      </w:tblCellMar>
     </w:tblPr>
   </w:style>
   <w:style w:type="table" w:styleId="Table2">
@@ -2234,7 +2232,12 @@
     <w:tblPr>
       <w:tblStyleRowBandSize w:val="1"/>
       <w:tblStyleColBandSize w:val="1"/>
-      <w:tblCellMar/>
+      <w:tblCellMar>
+        <w:top w:w="100.0" w:type="dxa"/>
+        <w:left w:w="100.0" w:type="dxa"/>
+        <w:bottom w:w="100.0" w:type="dxa"/>
+        <w:right w:w="100.0" w:type="dxa"/>
+      </w:tblCellMar>
     </w:tblPr>
     <w:tblStylePr w:type="band1Horz">
       <w:tcPr/>

</xml_diff>